<commit_message>
Edit the QA Documentation
</commit_message>
<xml_diff>
--- a/Documentation and presentation/QA documentation.docx
+++ b/Documentation and presentation/QA documentation.docx
@@ -272,13 +272,8 @@
             <w:pPr>
               <w:jc w:val="center"/>
             </w:pPr>
-            <w:proofErr w:type="spellStart"/>
-            <w:r>
-              <w:t>Niya</w:t>
-            </w:r>
-            <w:proofErr w:type="spellEnd"/>
-            <w:r>
-              <w:t xml:space="preserve"> &amp; Tereza</w:t>
+            <w:r>
+              <w:t>Niya &amp; Tereza</w:t>
             </w:r>
           </w:p>
         </w:tc>
@@ -548,13 +543,8 @@
             <w:pPr>
               <w:jc w:val="center"/>
             </w:pPr>
-            <w:proofErr w:type="spellStart"/>
-            <w:r>
-              <w:t>Niya</w:t>
-            </w:r>
-            <w:proofErr w:type="spellEnd"/>
-            <w:r>
-              <w:t xml:space="preserve"> &amp; Tereza</w:t>
+            <w:r>
+              <w:t>Niya &amp; Tereza</w:t>
             </w:r>
           </w:p>
         </w:tc>
@@ -695,13 +685,8 @@
             <w:pPr>
               <w:jc w:val="center"/>
             </w:pPr>
-            <w:proofErr w:type="spellStart"/>
-            <w:r>
-              <w:t>Niya</w:t>
-            </w:r>
-            <w:proofErr w:type="spellEnd"/>
-            <w:r>
-              <w:t xml:space="preserve"> &amp; Tereza</w:t>
+            <w:r>
+              <w:t>Niya &amp; Tereza</w:t>
             </w:r>
           </w:p>
         </w:tc>
@@ -783,41 +768,39 @@
               <w:jc w:val="center"/>
             </w:pPr>
             <w:r>
-              <w:t>In progress</w:t>
-            </w:r>
-          </w:p>
-        </w:tc>
-        <w:tc>
-          <w:tcPr>
-            <w:tcW w:w="1289" w:type="dxa"/>
-            <w:tcBorders>
-              <w:top w:val="single" w:sz="12" w:space="0" w:color="5B9BD5" w:themeColor="accent5"/>
-            </w:tcBorders>
-          </w:tcPr>
-          <w:p>
-            <w:pPr>
-              <w:jc w:val="center"/>
-            </w:pPr>
-          </w:p>
-        </w:tc>
-        <w:tc>
-          <w:tcPr>
-            <w:tcW w:w="1289" w:type="dxa"/>
-            <w:tcBorders>
-              <w:top w:val="single" w:sz="12" w:space="0" w:color="5B9BD5" w:themeColor="accent5"/>
-            </w:tcBorders>
-          </w:tcPr>
-          <w:p>
-            <w:pPr>
-              <w:jc w:val="center"/>
-            </w:pPr>
-            <w:proofErr w:type="spellStart"/>
-            <w:r>
-              <w:t>Niya</w:t>
-            </w:r>
-            <w:proofErr w:type="spellEnd"/>
-            <w:r>
-              <w:t xml:space="preserve"> &amp; Tereza</w:t>
+              <w:t>Completed</w:t>
+            </w:r>
+          </w:p>
+        </w:tc>
+        <w:tc>
+          <w:tcPr>
+            <w:tcW w:w="1289" w:type="dxa"/>
+            <w:tcBorders>
+              <w:top w:val="single" w:sz="12" w:space="0" w:color="5B9BD5" w:themeColor="accent5"/>
+            </w:tcBorders>
+          </w:tcPr>
+          <w:p>
+            <w:pPr>
+              <w:jc w:val="center"/>
+            </w:pPr>
+            <w:r>
+              <w:t>6 November 2021</w:t>
+            </w:r>
+          </w:p>
+        </w:tc>
+        <w:tc>
+          <w:tcPr>
+            <w:tcW w:w="1289" w:type="dxa"/>
+            <w:tcBorders>
+              <w:top w:val="single" w:sz="12" w:space="0" w:color="5B9BD5" w:themeColor="accent5"/>
+            </w:tcBorders>
+          </w:tcPr>
+          <w:p>
+            <w:pPr>
+              <w:jc w:val="center"/>
+            </w:pPr>
+            <w:r>
+              <w:t>Niya &amp; Tereza</w:t>
             </w:r>
           </w:p>
         </w:tc>

</xml_diff>